<commit_message>
fixed typos on formula sheet
</commit_message>
<xml_diff>
--- a/manuscript/outline and formulas.docx
+++ b/manuscript/outline and formulas.docx
@@ -409,23 +409,13 @@
           <w:szCs w:val="24"/>
         </w:rPr>
       </w:pPr>
-      <w:proofErr w:type="gramStart"/>
       <w:r>
         <w:rPr>
           <w:rFonts w:ascii="Times New Roman" w:hAnsi="Times New Roman" w:cs="Times New Roman"/>
           <w:sz w:val="24"/>
           <w:szCs w:val="24"/>
         </w:rPr>
-        <w:t>One way</w:t>
-      </w:r>
-      <w:proofErr w:type="gramEnd"/>
-      <w:r>
-        <w:rPr>
-          <w:rFonts w:ascii="Times New Roman" w:hAnsi="Times New Roman" w:cs="Times New Roman"/>
-          <w:sz w:val="24"/>
-          <w:szCs w:val="24"/>
-        </w:rPr>
-        <w:t xml:space="preserve"> repeated measures, assuming levels were the same people.</w:t>
+        <w:t>One way repeated measures, assuming levels were the same people.</w:t>
       </w:r>
     </w:p>
     <w:p>
@@ -447,25 +437,7 @@
           <w:sz w:val="24"/>
           <w:szCs w:val="24"/>
         </w:rPr>
-        <w:t xml:space="preserve">Created a second ‘fake’ variable for </w:t>
-      </w:r>
-      <w:proofErr w:type="gramStart"/>
-      <w:r>
-        <w:rPr>
-          <w:rFonts w:ascii="Times New Roman" w:hAnsi="Times New Roman" w:cs="Times New Roman"/>
-          <w:sz w:val="24"/>
-          <w:szCs w:val="24"/>
-        </w:rPr>
-        <w:t>two way</w:t>
-      </w:r>
-      <w:proofErr w:type="gramEnd"/>
-      <w:r>
-        <w:rPr>
-          <w:rFonts w:ascii="Times New Roman" w:hAnsi="Times New Roman" w:cs="Times New Roman"/>
-          <w:sz w:val="24"/>
-          <w:szCs w:val="24"/>
-        </w:rPr>
-        <w:t xml:space="preserve"> ANOVAs:</w:t>
+        <w:t>Created a second ‘fake’ variable for two way ANOVAs:</w:t>
       </w:r>
     </w:p>
     <w:p>
@@ -487,25 +459,7 @@
           <w:sz w:val="24"/>
           <w:szCs w:val="24"/>
         </w:rPr>
-        <w:t xml:space="preserve">Two </w:t>
-      </w:r>
-      <w:proofErr w:type="gramStart"/>
-      <w:r>
-        <w:rPr>
-          <w:rFonts w:ascii="Times New Roman" w:hAnsi="Times New Roman" w:cs="Times New Roman"/>
-          <w:sz w:val="24"/>
-          <w:szCs w:val="24"/>
-        </w:rPr>
-        <w:t>way</w:t>
-      </w:r>
-      <w:proofErr w:type="gramEnd"/>
-      <w:r>
-        <w:rPr>
-          <w:rFonts w:ascii="Times New Roman" w:hAnsi="Times New Roman" w:cs="Times New Roman"/>
-          <w:sz w:val="24"/>
-          <w:szCs w:val="24"/>
-        </w:rPr>
-        <w:t xml:space="preserve"> between subjects, assuming all levels were independent. </w:t>
+        <w:t xml:space="preserve">Two way between subjects, assuming all levels were independent. </w:t>
       </w:r>
     </w:p>
     <w:p>
@@ -521,23 +475,13 @@
           <w:szCs w:val="24"/>
         </w:rPr>
       </w:pPr>
-      <w:proofErr w:type="gramStart"/>
       <w:r>
         <w:rPr>
           <w:rFonts w:ascii="Times New Roman" w:hAnsi="Times New Roman" w:cs="Times New Roman"/>
           <w:sz w:val="24"/>
           <w:szCs w:val="24"/>
         </w:rPr>
-        <w:t>Two way</w:t>
-      </w:r>
-      <w:proofErr w:type="gramEnd"/>
-      <w:r>
-        <w:rPr>
-          <w:rFonts w:ascii="Times New Roman" w:hAnsi="Times New Roman" w:cs="Times New Roman"/>
-          <w:sz w:val="24"/>
-          <w:szCs w:val="24"/>
-        </w:rPr>
-        <w:t xml:space="preserve"> repeated measures, assuming all levels were related.</w:t>
+        <w:t>Two way repeated measures, assuming all levels were related.</w:t>
       </w:r>
     </w:p>
     <w:p>
@@ -553,23 +497,13 @@
           <w:szCs w:val="24"/>
         </w:rPr>
       </w:pPr>
-      <w:proofErr w:type="gramStart"/>
       <w:r>
         <w:rPr>
           <w:rFonts w:ascii="Times New Roman" w:hAnsi="Times New Roman" w:cs="Times New Roman"/>
           <w:sz w:val="24"/>
           <w:szCs w:val="24"/>
         </w:rPr>
-        <w:t>Two way</w:t>
-      </w:r>
-      <w:proofErr w:type="gramEnd"/>
-      <w:r>
-        <w:rPr>
-          <w:rFonts w:ascii="Times New Roman" w:hAnsi="Times New Roman" w:cs="Times New Roman"/>
-          <w:sz w:val="24"/>
-          <w:szCs w:val="24"/>
-        </w:rPr>
-        <w:t xml:space="preserve"> mixed design, analyzing the important factor as repeated measures.</w:t>
+        <w:t>Two way mixed design, analyzing the important factor as repeated measures.</w:t>
       </w:r>
     </w:p>
     <w:p>
@@ -643,25 +577,7 @@
           <w:szCs w:val="24"/>
         </w:rPr>
         <w:lastRenderedPageBreak/>
-        <w:t xml:space="preserve">One way between </w:t>
-      </w:r>
-      <w:proofErr w:type="gramStart"/>
-      <w:r>
-        <w:rPr>
-          <w:rFonts w:ascii="Times New Roman" w:hAnsi="Times New Roman" w:cs="Times New Roman"/>
-          <w:sz w:val="24"/>
-          <w:szCs w:val="24"/>
-        </w:rPr>
-        <w:t>subjects</w:t>
-      </w:r>
-      <w:proofErr w:type="gramEnd"/>
-      <w:r>
-        <w:rPr>
-          <w:rFonts w:ascii="Times New Roman" w:hAnsi="Times New Roman" w:cs="Times New Roman"/>
-          <w:sz w:val="24"/>
-          <w:szCs w:val="24"/>
-        </w:rPr>
-        <w:t xml:space="preserve"> ANOVA</w:t>
+        <w:t>One way between subjects ANOVA</w:t>
       </w:r>
     </w:p>
     <w:tbl>
@@ -1944,23 +1860,13 @@
           <w:szCs w:val="24"/>
         </w:rPr>
       </w:pPr>
-      <w:proofErr w:type="gramStart"/>
       <w:r>
         <w:rPr>
           <w:rFonts w:ascii="Times New Roman" w:hAnsi="Times New Roman" w:cs="Times New Roman"/>
           <w:sz w:val="24"/>
           <w:szCs w:val="24"/>
         </w:rPr>
-        <w:t>One way</w:t>
-      </w:r>
-      <w:proofErr w:type="gramEnd"/>
-      <w:r>
-        <w:rPr>
-          <w:rFonts w:ascii="Times New Roman" w:hAnsi="Times New Roman" w:cs="Times New Roman"/>
-          <w:sz w:val="24"/>
-          <w:szCs w:val="24"/>
-        </w:rPr>
-        <w:t xml:space="preserve"> repeated measures ANOVA</w:t>
+        <w:t>One way repeated measures ANOVA</w:t>
       </w:r>
     </w:p>
     <w:tbl>
@@ -3266,25 +3172,7 @@
                 <w:sz w:val="20"/>
                 <w:szCs w:val="20"/>
               </w:rPr>
-              <w:t xml:space="preserve">(a – </w:t>
-            </w:r>
-            <w:proofErr w:type="gramStart"/>
-            <w:r>
-              <w:rPr>
-                <w:rFonts w:ascii="Times New Roman" w:hAnsi="Times New Roman" w:cs="Times New Roman"/>
-                <w:sz w:val="20"/>
-                <w:szCs w:val="20"/>
-              </w:rPr>
-              <w:t>1)(</w:t>
-            </w:r>
-            <w:proofErr w:type="gramEnd"/>
-            <w:r>
-              <w:rPr>
-                <w:rFonts w:ascii="Times New Roman" w:hAnsi="Times New Roman" w:cs="Times New Roman"/>
-                <w:sz w:val="20"/>
-                <w:szCs w:val="20"/>
-              </w:rPr>
-              <w:t>n – 1)</w:t>
+              <w:t>(a – 1)(n – 1)</w:t>
             </w:r>
           </w:p>
         </w:tc>
@@ -4139,25 +4027,7 @@
           <w:szCs w:val="24"/>
         </w:rPr>
         <w:lastRenderedPageBreak/>
-        <w:t xml:space="preserve">With these statistics, we calculated eta, generalized eta, omega, and all partial statistics for </w:t>
-      </w:r>
-      <w:proofErr w:type="gramStart"/>
-      <w:r>
-        <w:rPr>
-          <w:rFonts w:ascii="Times New Roman" w:hAnsi="Times New Roman" w:cs="Times New Roman"/>
-          <w:sz w:val="24"/>
-          <w:szCs w:val="24"/>
-        </w:rPr>
-        <w:t>two way</w:t>
-      </w:r>
-      <w:proofErr w:type="gramEnd"/>
-      <w:r>
-        <w:rPr>
-          <w:rFonts w:ascii="Times New Roman" w:hAnsi="Times New Roman" w:cs="Times New Roman"/>
-          <w:sz w:val="24"/>
-          <w:szCs w:val="24"/>
-        </w:rPr>
-        <w:t xml:space="preserve"> designs using the following formulas:</w:t>
+        <w:t>With these statistics, we calculated eta, generalized eta, omega, and all partial statistics for two way designs using the following formulas:</w:t>
       </w:r>
     </w:p>
     <w:tbl>
@@ -4218,7 +4088,23 @@
                 <w:sz w:val="24"/>
                 <w:szCs w:val="24"/>
               </w:rPr>
-              <w:t>Full Epsilon Squared</w:t>
+              <w:t xml:space="preserve">Full </w:t>
+            </w:r>
+            <w:r>
+              <w:rPr>
+                <w:rFonts w:ascii="Times New Roman" w:hAnsi="Times New Roman" w:cs="Times New Roman"/>
+                <w:sz w:val="24"/>
+                <w:szCs w:val="24"/>
+              </w:rPr>
+              <w:t>Eta</w:t>
+            </w:r>
+            <w:r>
+              <w:rPr>
+                <w:rFonts w:ascii="Times New Roman" w:hAnsi="Times New Roman" w:cs="Times New Roman"/>
+                <w:sz w:val="24"/>
+                <w:szCs w:val="24"/>
+              </w:rPr>
+              <w:t xml:space="preserve"> Squared</w:t>
             </w:r>
           </w:p>
         </w:tc>
@@ -6907,8 +6793,6 @@
                 </m:f>
               </m:oMath>
             </m:oMathPara>
-            <w:bookmarkStart w:id="0" w:name="_GoBack"/>
-            <w:bookmarkEnd w:id="0"/>
           </w:p>
         </w:tc>
         <w:tc>
@@ -10359,6 +10243,7 @@
           <w:szCs w:val="24"/>
         </w:rPr>
       </w:pPr>
+      <w:bookmarkStart w:id="0" w:name="_GoBack"/>
       <w:r>
         <w:rPr>
           <w:rFonts w:ascii="Times New Roman" w:hAnsi="Times New Roman" w:cs="Times New Roman"/>
@@ -10367,6 +10252,7 @@
         </w:rPr>
         <w:t>Epsilon</w:t>
       </w:r>
+      <w:bookmarkEnd w:id="0"/>
     </w:p>
     <w:p>
       <w:pPr>
@@ -10379,6 +10265,7 @@
       <w:r>
         <w:rPr>
           <w:rFonts w:ascii="Times New Roman" w:hAnsi="Times New Roman" w:cs="Times New Roman"/>
+          <w:noProof/>
           <w:sz w:val="24"/>
           <w:szCs w:val="24"/>
         </w:rPr>

</xml_diff>